<commit_message>
Actualizo plantillas Office con nuevo membrete
</commit_message>
<xml_diff>
--- a/office_templates/cert_alumno.docx
+++ b/office_templates/cert_alumno.docx
@@ -38,7 +38,23 @@
           <w:sz w:val="28"/>
           <w:szCs w:val="28"/>
         </w:rPr>
-        <w:t xml:space="preserve">}D. </w:t>
+        <w:t>}D</w:t>
+      </w:r>
+      <w:r>
+        <w:rPr>
+          <w:rFonts w:asciiTheme="minorHAnsi" w:hAnsiTheme="minorHAnsi" w:cs="Agency FB;Trebuchet MS"/>
+          <w:sz w:val="28"/>
+          <w:szCs w:val="28"/>
+        </w:rPr>
+        <w:t>ña</w:t>
+      </w:r>
+      <w:r>
+        <w:rPr>
+          <w:rFonts w:asciiTheme="minorHAnsi" w:hAnsiTheme="minorHAnsi" w:cs="Agency FB;Trebuchet MS"/>
+          <w:sz w:val="28"/>
+          <w:szCs w:val="28"/>
+        </w:rPr>
+        <w:t xml:space="preserve">. </w:t>
       </w:r>
       <w:r>
         <w:rPr>
@@ -100,16 +116,7 @@
           <w:sz w:val="28"/>
           <w:szCs w:val="28"/>
         </w:rPr>
-        <w:t xml:space="preserve">, provincia de </w:t>
-      </w:r>
-      <w:r>
-        <w:rPr>
-          <w:rFonts w:asciiTheme="minorHAnsi" w:hAnsiTheme="minorHAnsi" w:cs="Agency FB;Trebuchet MS"/>
-          <w:b/>
-          <w:sz w:val="28"/>
-          <w:szCs w:val="28"/>
-        </w:rPr>
-        <w:t>Alicante</w:t>
+        <w:t>,</w:t>
       </w:r>
     </w:p>
     <w:p>
@@ -148,7 +155,39 @@
           <w:sz w:val="28"/>
           <w:szCs w:val="28"/>
         </w:rPr>
-        <w:t xml:space="preserve">Que según consta en su expediente, D./Doña </w:t>
+        <w:t>Que segú</w:t>
+      </w:r>
+      <w:r>
+        <w:rPr>
+          <w:rFonts w:asciiTheme="minorHAnsi" w:hAnsiTheme="minorHAnsi" w:cs="Agency FB;Trebuchet MS"/>
+          <w:sz w:val="28"/>
+          <w:szCs w:val="28"/>
+        </w:rPr>
+        <w:t>n consta en su expediente, D./Dñ</w:t>
+      </w:r>
+      <w:r>
+        <w:rPr>
+          <w:rFonts w:asciiTheme="minorHAnsi" w:hAnsiTheme="minorHAnsi" w:cs="Agency FB;Trebuchet MS"/>
+          <w:sz w:val="28"/>
+          <w:szCs w:val="28"/>
+        </w:rPr>
+        <w:t>a</w:t>
+      </w:r>
+      <w:r>
+        <w:rPr>
+          <w:rFonts w:asciiTheme="minorHAnsi" w:hAnsiTheme="minorHAnsi" w:cs="Agency FB;Trebuchet MS"/>
+          <w:sz w:val="28"/>
+          <w:szCs w:val="28"/>
+        </w:rPr>
+        <w:t>.</w:t>
+      </w:r>
+      <w:r>
+        <w:rPr>
+          <w:rFonts w:asciiTheme="minorHAnsi" w:hAnsiTheme="minorHAnsi" w:cs="Agency FB;Trebuchet MS"/>
+          <w:sz w:val="28"/>
+          <w:szCs w:val="28"/>
+        </w:rPr>
+        <w:t xml:space="preserve"> </w:t>
       </w:r>
       <w:r>
         <w:rPr>
@@ -381,8 +420,27 @@
           <w:sz w:val="28"/>
           <w:szCs w:val="28"/>
         </w:rPr>
-        <w:t>Para que así conste, firmo el presente certificado.</w:t>
-      </w:r>
+        <w:t>Y p</w:t>
+      </w:r>
+      <w:r>
+        <w:rPr>
+          <w:rFonts w:asciiTheme="minorHAnsi" w:hAnsiTheme="minorHAnsi" w:cs="Agency FB;Trebuchet MS"/>
+          <w:sz w:val="28"/>
+          <w:szCs w:val="28"/>
+        </w:rPr>
+        <w:t>ara que así conste, firmo el presente certificado.</w:t>
+      </w:r>
+    </w:p>
+    <w:p>
+      <w:pPr>
+        <w:spacing w:after="240" w:line="480" w:lineRule="auto"/>
+        <w:ind w:firstLine="1260"/>
+        <w:rPr>
+          <w:rFonts w:asciiTheme="minorHAnsi" w:hAnsiTheme="minorHAnsi" w:cs="Agency FB;Trebuchet MS"/>
+          <w:sz w:val="28"/>
+          <w:szCs w:val="28"/>
+        </w:rPr>
+      </w:pPr>
     </w:p>
     <w:p>
       <w:pPr>
@@ -401,6 +459,16 @@
           <w:sz w:val="28"/>
           <w:szCs w:val="28"/>
         </w:rPr>
+        <w:t xml:space="preserve">En </w:t>
+      </w:r>
+      <w:bookmarkStart w:id="2" w:name="_GoBack"/>
+      <w:bookmarkEnd w:id="2"/>
+      <w:r>
+        <w:rPr>
+          <w:rFonts w:asciiTheme="minorHAnsi" w:hAnsiTheme="minorHAnsi" w:cs="Agency FB;Trebuchet MS"/>
+          <w:sz w:val="28"/>
+          <w:szCs w:val="28"/>
+        </w:rPr>
         <w:t>Alicante, a {</w:t>
       </w:r>
       <w:proofErr w:type="spellStart"/>
@@ -470,12 +538,8 @@
       </w:r>
     </w:p>
     <w:sectPr>
-      <w:headerReference w:type="even" r:id="rId8"/>
-      <w:headerReference w:type="default" r:id="rId9"/>
-      <w:footerReference w:type="even" r:id="rId10"/>
-      <w:footerReference w:type="default" r:id="rId11"/>
-      <w:headerReference w:type="first" r:id="rId12"/>
-      <w:footerReference w:type="first" r:id="rId13"/>
+      <w:headerReference w:type="default" r:id="rId8"/>
+      <w:footerReference w:type="default" r:id="rId9"/>
       <w:pgSz w:w="11906" w:h="16838"/>
       <w:pgMar w:top="3055" w:right="1701" w:bottom="1417" w:left="1701" w:header="708" w:footer="708" w:gutter="0"/>
       <w:cols w:space="720"/>
@@ -510,77 +574,7 @@
   <w:p>
     <w:pPr>
       <w:pStyle w:val="Piedepgina"/>
-    </w:pPr>
-  </w:p>
-</w:ftr>
-</file>
-
-<file path=word/footer2.xml><?xml version="1.0" encoding="utf-8"?>
-<w:ftr xmlns:wpc="http://schemas.microsoft.com/office/word/2010/wordprocessingCanvas" xmlns:mc="http://schemas.openxmlformats.org/markup-compatibility/2006" xmlns:o="urn:schemas-microsoft-com:office:office" xmlns:r="http://schemas.openxmlformats.org/officeDocument/2006/relationships" xmlns:m="http://schemas.openxmlformats.org/officeDocument/2006/math" xmlns:v="urn:schemas-microsoft-com:vml" xmlns:wp14="http://schemas.microsoft.com/office/word/2010/wordprocessingDrawing" xmlns:wp="http://schemas.openxmlformats.org/drawingml/2006/wordprocessingDrawing" xmlns:w10="urn:schemas-microsoft-com:office:word" xmlns:w="http://schemas.openxmlformats.org/wordprocessingml/2006/main" xmlns:w14="http://schemas.microsoft.com/office/word/2010/wordml" xmlns:wpg="http://schemas.microsoft.com/office/word/2010/wordprocessingGroup" xmlns:wpi="http://schemas.microsoft.com/office/word/2010/wordprocessingInk" xmlns:wne="http://schemas.microsoft.com/office/word/2006/wordml" xmlns:wps="http://schemas.microsoft.com/office/word/2010/wordprocessingShape" mc:Ignorable="w14 wp14">
-  <w:p>
-    <w:pPr>
-      <w:pStyle w:val="Piedepgina"/>
       <w:jc w:val="center"/>
-    </w:pPr>
-    <w:r>
-      <w:rPr>
-        <w:noProof/>
-        <w:lang w:eastAsia="es-ES"/>
-      </w:rPr>
-      <w:drawing>
-        <wp:inline distT="0" distB="0" distL="0" distR="0" wp14:anchorId="0C0F2318" wp14:editId="3BC212EE">
-          <wp:extent cx="808990" cy="899795"/>
-          <wp:effectExtent l="0" t="0" r="0" b="0"/>
-          <wp:docPr id="4" name="Picture"/>
-          <wp:cNvGraphicFramePr>
-            <a:graphicFrameLocks xmlns:a="http://schemas.openxmlformats.org/drawingml/2006/main" noChangeAspect="1"/>
-          </wp:cNvGraphicFramePr>
-          <a:graphic xmlns:a="http://schemas.openxmlformats.org/drawingml/2006/main">
-            <a:graphicData uri="http://schemas.openxmlformats.org/drawingml/2006/picture">
-              <pic:pic xmlns:pic="http://schemas.openxmlformats.org/drawingml/2006/picture">
-                <pic:nvPicPr>
-                  <pic:cNvPr id="4" name="Picture"/>
-                  <pic:cNvPicPr>
-                    <a:picLocks noChangeAspect="1" noChangeArrowheads="1"/>
-                  </pic:cNvPicPr>
-                </pic:nvPicPr>
-                <pic:blipFill>
-                  <a:blip r:embed="rId1"/>
-                  <a:stretch>
-                    <a:fillRect/>
-                  </a:stretch>
-                </pic:blipFill>
-                <pic:spPr bwMode="auto">
-                  <a:xfrm>
-                    <a:off x="0" y="0"/>
-                    <a:ext cx="808990" cy="899795"/>
-                  </a:xfrm>
-                  <a:prstGeom prst="rect">
-                    <a:avLst/>
-                  </a:prstGeom>
-                  <a:noFill/>
-                  <a:ln w="9525">
-                    <a:noFill/>
-                    <a:miter lim="800000"/>
-                    <a:headEnd/>
-                    <a:tailEnd/>
-                  </a:ln>
-                </pic:spPr>
-              </pic:pic>
-            </a:graphicData>
-          </a:graphic>
-        </wp:inline>
-      </w:drawing>
-    </w:r>
-  </w:p>
-</w:ftr>
-</file>
-
-<file path=word/footer3.xml><?xml version="1.0" encoding="utf-8"?>
-<w:ftr xmlns:wpc="http://schemas.microsoft.com/office/word/2010/wordprocessingCanvas" xmlns:mc="http://schemas.openxmlformats.org/markup-compatibility/2006" xmlns:o="urn:schemas-microsoft-com:office:office" xmlns:r="http://schemas.openxmlformats.org/officeDocument/2006/relationships" xmlns:m="http://schemas.openxmlformats.org/officeDocument/2006/math" xmlns:v="urn:schemas-microsoft-com:vml" xmlns:wp14="http://schemas.microsoft.com/office/word/2010/wordprocessingDrawing" xmlns:wp="http://schemas.openxmlformats.org/drawingml/2006/wordprocessingDrawing" xmlns:w10="urn:schemas-microsoft-com:office:word" xmlns:w="http://schemas.openxmlformats.org/wordprocessingml/2006/main" xmlns:w14="http://schemas.microsoft.com/office/word/2010/wordml" xmlns:wpg="http://schemas.microsoft.com/office/word/2010/wordprocessingGroup" xmlns:wpi="http://schemas.microsoft.com/office/word/2010/wordprocessingInk" xmlns:wne="http://schemas.microsoft.com/office/word/2006/wordml" xmlns:wps="http://schemas.microsoft.com/office/word/2010/wordprocessingShape" mc:Ignorable="w14 wp14">
-  <w:p>
-    <w:pPr>
-      <w:pStyle w:val="Piedepgina"/>
     </w:pPr>
   </w:p>
 </w:ftr>
@@ -607,20 +601,12 @@
 
 <file path=word/header1.xml><?xml version="1.0" encoding="utf-8"?>
 <w:hdr xmlns:wpc="http://schemas.microsoft.com/office/word/2010/wordprocessingCanvas" xmlns:mc="http://schemas.openxmlformats.org/markup-compatibility/2006" xmlns:o="urn:schemas-microsoft-com:office:office" xmlns:r="http://schemas.openxmlformats.org/officeDocument/2006/relationships" xmlns:m="http://schemas.openxmlformats.org/officeDocument/2006/math" xmlns:v="urn:schemas-microsoft-com:vml" xmlns:wp14="http://schemas.microsoft.com/office/word/2010/wordprocessingDrawing" xmlns:wp="http://schemas.openxmlformats.org/drawingml/2006/wordprocessingDrawing" xmlns:w10="urn:schemas-microsoft-com:office:word" xmlns:w="http://schemas.openxmlformats.org/wordprocessingml/2006/main" xmlns:w14="http://schemas.microsoft.com/office/word/2010/wordml" xmlns:wpg="http://schemas.microsoft.com/office/word/2010/wordprocessingGroup" xmlns:wpi="http://schemas.microsoft.com/office/word/2010/wordprocessingInk" xmlns:wne="http://schemas.microsoft.com/office/word/2006/wordml" xmlns:wps="http://schemas.microsoft.com/office/word/2010/wordprocessingShape" mc:Ignorable="w14 wp14">
-  <w:p>
-    <w:pPr>
-      <w:pStyle w:val="Encabezado"/>
-    </w:pPr>
-  </w:p>
-</w:hdr>
-</file>
-
-<file path=word/header2.xml><?xml version="1.0" encoding="utf-8"?>
-<w:hdr xmlns:wpc="http://schemas.microsoft.com/office/word/2010/wordprocessingCanvas" xmlns:mc="http://schemas.openxmlformats.org/markup-compatibility/2006" xmlns:o="urn:schemas-microsoft-com:office:office" xmlns:r="http://schemas.openxmlformats.org/officeDocument/2006/relationships" xmlns:m="http://schemas.openxmlformats.org/officeDocument/2006/math" xmlns:v="urn:schemas-microsoft-com:vml" xmlns:wp14="http://schemas.microsoft.com/office/word/2010/wordprocessingDrawing" xmlns:wp="http://schemas.openxmlformats.org/drawingml/2006/wordprocessingDrawing" xmlns:w10="urn:schemas-microsoft-com:office:word" xmlns:w="http://schemas.openxmlformats.org/wordprocessingml/2006/main" xmlns:w14="http://schemas.microsoft.com/office/word/2010/wordml" xmlns:wpg="http://schemas.microsoft.com/office/word/2010/wordprocessingGroup" xmlns:wpi="http://schemas.microsoft.com/office/word/2010/wordprocessingInk" xmlns:wne="http://schemas.microsoft.com/office/word/2006/wordml" xmlns:wps="http://schemas.microsoft.com/office/word/2010/wordprocessingShape" mc:Ignorable="w14 wp14">
   <w:tbl>
     <w:tblPr>
-      <w:tblW w:w="10867" w:type="dxa"/>
+      <w:tblW w:w="10583" w:type="dxa"/>
       <w:jc w:val="center"/>
+      <w:tblInd w:w="-1318" w:type="dxa"/>
+      <w:tblLayout w:type="fixed"/>
       <w:tblCellMar>
         <w:left w:w="71" w:type="dxa"/>
         <w:right w:w="71" w:type="dxa"/>
@@ -628,10 +614,11 @@
       <w:tblLook w:val="0000" w:firstRow="0" w:lastRow="0" w:firstColumn="0" w:lastColumn="0" w:noHBand="0" w:noVBand="0"/>
     </w:tblPr>
     <w:tblGrid>
-      <w:gridCol w:w="4461"/>
-      <w:gridCol w:w="1690"/>
-      <w:gridCol w:w="3014"/>
-      <w:gridCol w:w="1702"/>
+      <w:gridCol w:w="2108"/>
+      <w:gridCol w:w="2355"/>
+      <w:gridCol w:w="1364"/>
+      <w:gridCol w:w="3055"/>
+      <w:gridCol w:w="1701"/>
     </w:tblGrid>
     <w:tr>
       <w:trPr>
@@ -640,8 +627,7 @@
       </w:trPr>
       <w:tc>
         <w:tcPr>
-          <w:tcW w:w="4461" w:type="dxa"/>
-          <w:shd w:val="clear" w:color="auto" w:fill="auto"/>
+          <w:tcW w:w="2108" w:type="dxa"/>
           <w:vAlign w:val="center"/>
         </w:tcPr>
         <w:p>
@@ -649,27 +635,24 @@
             <w:tabs>
               <w:tab w:val="left" w:pos="567"/>
             </w:tabs>
-            <w:spacing w:after="200" w:line="276" w:lineRule="auto"/>
             <w:jc w:val="center"/>
             <w:rPr>
-              <w:rFonts w:ascii="Calibri" w:eastAsia="Calibri" w:hAnsi="Calibri"/>
-              <w:sz w:val="22"/>
-              <w:szCs w:val="22"/>
+              <w:rFonts w:ascii="Roman" w:hAnsi="Roman"/>
+              <w:sz w:val="16"/>
             </w:rPr>
           </w:pPr>
           <w:r>
             <w:rPr>
-              <w:rFonts w:ascii="Calibri" w:eastAsia="Calibri" w:hAnsi="Calibri"/>
+              <w:rFonts w:ascii="Roman" w:hAnsi="Roman"/>
               <w:noProof/>
-              <w:sz w:val="22"/>
-              <w:szCs w:val="22"/>
+              <w:sz w:val="16"/>
               <w:lang w:eastAsia="es-ES"/>
             </w:rPr>
             <w:drawing>
-              <wp:inline distT="0" distB="0" distL="0" distR="0" wp14:anchorId="298C559D" wp14:editId="07BD3A29">
-                <wp:extent cx="2742565" cy="608965"/>
-                <wp:effectExtent l="0" t="0" r="0" b="0"/>
-                <wp:docPr id="5" name="Picture"/>
+              <wp:inline distT="0" distB="0" distL="0" distR="0" wp14:anchorId="721213A5" wp14:editId="3A889468">
+                <wp:extent cx="1241636" cy="683288"/>
+                <wp:effectExtent l="19050" t="0" r="0" b="0"/>
+                <wp:docPr id="12" name="11 Imagen" descr="Logo GVA.jpg"/>
                 <wp:cNvGraphicFramePr>
                   <a:graphicFrameLocks xmlns:a="http://schemas.openxmlformats.org/drawingml/2006/main" noChangeAspect="1"/>
                 </wp:cNvGraphicFramePr>
@@ -677,10 +660,8 @@
                   <a:graphicData uri="http://schemas.openxmlformats.org/drawingml/2006/picture">
                     <pic:pic xmlns:pic="http://schemas.openxmlformats.org/drawingml/2006/picture">
                       <pic:nvPicPr>
-                        <pic:cNvPr id="1" name="Picture"/>
-                        <pic:cNvPicPr>
-                          <a:picLocks noChangeAspect="1" noChangeArrowheads="1"/>
-                        </pic:cNvPicPr>
+                        <pic:cNvPr id="0" name="Logo GVA.jpg"/>
+                        <pic:cNvPicPr/>
                       </pic:nvPicPr>
                       <pic:blipFill>
                         <a:blip r:embed="rId1"/>
@@ -688,21 +669,14 @@
                           <a:fillRect/>
                         </a:stretch>
                       </pic:blipFill>
-                      <pic:spPr bwMode="auto">
+                      <pic:spPr>
                         <a:xfrm>
                           <a:off x="0" y="0"/>
-                          <a:ext cx="2742565" cy="608965"/>
+                          <a:ext cx="1245623" cy="685482"/>
                         </a:xfrm>
                         <a:prstGeom prst="rect">
                           <a:avLst/>
                         </a:prstGeom>
-                        <a:noFill/>
-                        <a:ln w="9525">
-                          <a:noFill/>
-                          <a:miter lim="800000"/>
-                          <a:headEnd/>
-                          <a:tailEnd/>
-                        </a:ln>
                       </pic:spPr>
                     </pic:pic>
                   </a:graphicData>
@@ -714,36 +688,29 @@
       </w:tc>
       <w:tc>
         <w:tcPr>
-          <w:tcW w:w="1541" w:type="dxa"/>
-          <w:shd w:val="clear" w:color="auto" w:fill="auto"/>
+          <w:tcW w:w="2355" w:type="dxa"/>
           <w:vAlign w:val="center"/>
         </w:tcPr>
         <w:p>
           <w:pPr>
-            <w:tabs>
-              <w:tab w:val="left" w:pos="567"/>
-            </w:tabs>
-            <w:spacing w:after="200" w:line="276" w:lineRule="auto"/>
             <w:jc w:val="center"/>
             <w:rPr>
-              <w:rFonts w:ascii="Calibri" w:eastAsia="Calibri" w:hAnsi="Calibri"/>
-              <w:sz w:val="22"/>
-              <w:szCs w:val="22"/>
+              <w:rFonts w:ascii="Roman" w:hAnsi="Roman"/>
+              <w:sz w:val="16"/>
             </w:rPr>
           </w:pPr>
           <w:r>
             <w:rPr>
-              <w:rFonts w:ascii="Calibri" w:eastAsia="Calibri" w:hAnsi="Calibri"/>
+              <w:rFonts w:ascii="Roman" w:hAnsi="Roman"/>
               <w:noProof/>
-              <w:sz w:val="22"/>
-              <w:szCs w:val="22"/>
+              <w:sz w:val="16"/>
               <w:lang w:eastAsia="es-ES"/>
             </w:rPr>
             <w:drawing>
-              <wp:inline distT="0" distB="0" distL="0" distR="0" wp14:anchorId="016CED5F" wp14:editId="4ADB0B03">
-                <wp:extent cx="983411" cy="908574"/>
-                <wp:effectExtent l="0" t="0" r="0" b="0"/>
-                <wp:docPr id="6" name="Picture"/>
+              <wp:inline distT="0" distB="0" distL="0" distR="0" wp14:anchorId="24B2302D" wp14:editId="62EEF261">
+                <wp:extent cx="1319530" cy="280670"/>
+                <wp:effectExtent l="19050" t="0" r="0" b="0"/>
+                <wp:docPr id="13" name="12 Imagen" descr="Logo MEC.jpg"/>
                 <wp:cNvGraphicFramePr>
                   <a:graphicFrameLocks xmlns:a="http://schemas.openxmlformats.org/drawingml/2006/main" noChangeAspect="1"/>
                 </wp:cNvGraphicFramePr>
@@ -751,38 +718,23 @@
                   <a:graphicData uri="http://schemas.openxmlformats.org/drawingml/2006/picture">
                     <pic:pic xmlns:pic="http://schemas.openxmlformats.org/drawingml/2006/picture">
                       <pic:nvPicPr>
-                        <pic:cNvPr id="2" name="Picture"/>
-                        <pic:cNvPicPr>
-                          <a:picLocks noChangeAspect="1" noChangeArrowheads="1"/>
-                        </pic:cNvPicPr>
+                        <pic:cNvPr id="0" name="Logo MEC.jpg"/>
+                        <pic:cNvPicPr/>
                       </pic:nvPicPr>
                       <pic:blipFill>
-                        <a:blip r:embed="rId2" cstate="print">
-                          <a:extLst>
-                            <a:ext uri="{28A0092B-C50C-407E-A947-70E740481C1C}">
-                              <a14:useLocalDpi xmlns:a14="http://schemas.microsoft.com/office/drawing/2010/main" val="0"/>
-                            </a:ext>
-                          </a:extLst>
-                        </a:blip>
+                        <a:blip r:embed="rId2"/>
                         <a:stretch>
                           <a:fillRect/>
                         </a:stretch>
                       </pic:blipFill>
-                      <pic:spPr bwMode="auto">
+                      <pic:spPr>
                         <a:xfrm>
                           <a:off x="0" y="0"/>
-                          <a:ext cx="983382" cy="908547"/>
+                          <a:ext cx="1319530" cy="280670"/>
                         </a:xfrm>
                         <a:prstGeom prst="rect">
                           <a:avLst/>
                         </a:prstGeom>
-                        <a:noFill/>
-                        <a:ln w="9525">
-                          <a:noFill/>
-                          <a:miter lim="800000"/>
-                          <a:headEnd/>
-                          <a:tailEnd/>
-                        </a:ln>
                       </pic:spPr>
                     </pic:pic>
                   </a:graphicData>
@@ -794,49 +746,79 @@
       </w:tc>
       <w:tc>
         <w:tcPr>
-          <w:tcW w:w="3162" w:type="dxa"/>
-          <w:shd w:val="clear" w:color="auto" w:fill="auto"/>
+          <w:tcW w:w="1364" w:type="dxa"/>
           <w:vAlign w:val="center"/>
         </w:tcPr>
         <w:p>
           <w:pPr>
-            <w:keepNext/>
-            <w:numPr>
-              <w:ilvl w:val="6"/>
-              <w:numId w:val="3"/>
-            </w:numPr>
             <w:tabs>
               <w:tab w:val="left" w:pos="567"/>
             </w:tabs>
-            <w:spacing w:after="85" w:line="276" w:lineRule="auto"/>
             <w:jc w:val="center"/>
-            <w:outlineLvl w:val="6"/>
-            <w:rPr>
-              <w:rFonts w:ascii="Calibri" w:eastAsia="Calibri" w:hAnsi="Calibri"/>
-              <w:b/>
-              <w:sz w:val="22"/>
-              <w:szCs w:val="22"/>
+            <w:rPr>
+              <w:rFonts w:ascii="Roman" w:hAnsi="Roman"/>
+              <w:sz w:val="16"/>
             </w:rPr>
           </w:pPr>
           <w:r>
             <w:rPr>
-              <w:rFonts w:ascii="Calibri" w:eastAsia="Calibri" w:hAnsi="Calibri"/>
-              <w:b/>
-              <w:sz w:val="22"/>
-              <w:szCs w:val="22"/>
-            </w:rPr>
-            <w:t>I</w:t>
+              <w:rFonts w:ascii="Roman" w:hAnsi="Roman"/>
+              <w:noProof/>
+              <w:sz w:val="16"/>
+              <w:lang w:eastAsia="es-ES"/>
+            </w:rPr>
+            <w:drawing>
+              <wp:inline distT="0" distB="0" distL="0" distR="0" wp14:anchorId="03D570BF" wp14:editId="2E530C61">
+                <wp:extent cx="744624" cy="725784"/>
+                <wp:effectExtent l="19050" t="0" r="0" b="0"/>
+                <wp:docPr id="10" name="8 Imagen" descr="LogoFSE.jpg"/>
+                <wp:cNvGraphicFramePr>
+                  <a:graphicFrameLocks xmlns:a="http://schemas.openxmlformats.org/drawingml/2006/main" noChangeAspect="1"/>
+                </wp:cNvGraphicFramePr>
+                <a:graphic xmlns:a="http://schemas.openxmlformats.org/drawingml/2006/main">
+                  <a:graphicData uri="http://schemas.openxmlformats.org/drawingml/2006/picture">
+                    <pic:pic xmlns:pic="http://schemas.openxmlformats.org/drawingml/2006/picture">
+                      <pic:nvPicPr>
+                        <pic:cNvPr id="0" name="LogoFSE.jpg"/>
+                        <pic:cNvPicPr/>
+                      </pic:nvPicPr>
+                      <pic:blipFill>
+                        <a:blip r:embed="rId3"/>
+                        <a:stretch>
+                          <a:fillRect/>
+                        </a:stretch>
+                      </pic:blipFill>
+                      <pic:spPr>
+                        <a:xfrm>
+                          <a:off x="0" y="0"/>
+                          <a:ext cx="746946" cy="728047"/>
+                        </a:xfrm>
+                        <a:prstGeom prst="rect">
+                          <a:avLst/>
+                        </a:prstGeom>
+                      </pic:spPr>
+                    </pic:pic>
+                  </a:graphicData>
+                </a:graphic>
+              </wp:inline>
+            </w:drawing>
           </w:r>
-          <w:bookmarkStart w:id="2" w:name="_GoBack"/>
-          <w:bookmarkEnd w:id="2"/>
+        </w:p>
+      </w:tc>
+      <w:tc>
+        <w:tcPr>
+          <w:tcW w:w="3055" w:type="dxa"/>
+          <w:vAlign w:val="center"/>
+        </w:tcPr>
+        <w:p>
+          <w:pPr>
+            <w:pStyle w:val="Ttulo7"/>
+            <w:rPr>
+              <w:sz w:val="16"/>
+            </w:rPr>
+          </w:pPr>
           <w:r>
-            <w:rPr>
-              <w:rFonts w:ascii="Calibri" w:eastAsia="Calibri" w:hAnsi="Calibri"/>
-              <w:b/>
-              <w:sz w:val="22"/>
-              <w:szCs w:val="22"/>
-            </w:rPr>
-            <w:t>.E.S. MARE NOSTRUM</w:t>
+            <w:t>I. E. S. MARE NOSTRUM</w:t>
           </w:r>
         </w:p>
         <w:p>
@@ -844,17 +826,14 @@
             <w:tabs>
               <w:tab w:val="left" w:pos="567"/>
             </w:tabs>
-            <w:spacing w:after="85" w:line="276" w:lineRule="auto"/>
             <w:jc w:val="center"/>
             <w:rPr>
-              <w:rFonts w:ascii="Calibri" w:eastAsia="Calibri" w:hAnsi="Calibri"/>
-              <w:sz w:val="22"/>
-              <w:szCs w:val="22"/>
+              <w:sz w:val="16"/>
+              <w:szCs w:val="16"/>
             </w:rPr>
           </w:pPr>
           <w:r>
             <w:rPr>
-              <w:rFonts w:ascii="Calibri" w:eastAsia="Calibri" w:hAnsi="Calibri" w:cs="Calibri"/>
               <w:sz w:val="16"/>
               <w:szCs w:val="16"/>
             </w:rPr>
@@ -863,7 +842,6 @@
           <w:proofErr w:type="spellStart"/>
           <w:r>
             <w:rPr>
-              <w:rFonts w:ascii="Calibri" w:eastAsia="Calibri" w:hAnsi="Calibri" w:cs="Calibri"/>
               <w:sz w:val="16"/>
               <w:szCs w:val="16"/>
             </w:rPr>
@@ -872,7 +850,6 @@
           <w:proofErr w:type="spellEnd"/>
           <w:r>
             <w:rPr>
-              <w:rFonts w:ascii="Calibri" w:eastAsia="Calibri" w:hAnsi="Calibri" w:cs="Calibri"/>
               <w:sz w:val="16"/>
               <w:szCs w:val="16"/>
             </w:rPr>
@@ -881,7 +858,6 @@
           <w:proofErr w:type="spellStart"/>
           <w:r>
             <w:rPr>
-              <w:rFonts w:ascii="Calibri" w:eastAsia="Calibri" w:hAnsi="Calibri" w:cs="Calibri"/>
               <w:sz w:val="16"/>
               <w:szCs w:val="16"/>
             </w:rPr>
@@ -890,24 +866,13 @@
           <w:proofErr w:type="spellEnd"/>
           <w:r>
             <w:rPr>
-              <w:rFonts w:ascii="Calibri" w:eastAsia="Calibri" w:hAnsi="Calibri" w:cs="Calibri"/>
               <w:sz w:val="16"/>
               <w:szCs w:val="16"/>
             </w:rPr>
-            <w:t xml:space="preserve">, s/n </w:t>
+            <w:t>, s/n</w:t>
           </w:r>
           <w:r>
             <w:rPr>
-              <w:rFonts w:ascii="Calibri" w:eastAsia="Calibri" w:hAnsi="Calibri" w:cs="Calibri"/>
-              <w:sz w:val="16"/>
-              <w:szCs w:val="16"/>
-            </w:rPr>
-            <w:br/>
-            <w:t>03008 ALICANTE</w:t>
-          </w:r>
-          <w:r>
-            <w:rPr>
-              <w:rFonts w:ascii="Calibri" w:eastAsia="Calibri" w:hAnsi="Calibri" w:cs="Calibri"/>
               <w:sz w:val="16"/>
               <w:szCs w:val="16"/>
             </w:rPr>
@@ -915,15 +880,27 @@
           </w:r>
           <w:r>
             <w:rPr>
-              <w:rFonts w:ascii="MS Mincho" w:eastAsia="MS Mincho" w:hAnsi="MS Mincho" w:cs="MS Mincho" w:hint="eastAsia"/>
               <w:sz w:val="16"/>
               <w:szCs w:val="16"/>
             </w:rPr>
-            <w:t>☎</w:t>
+            <w:sym w:font="Wingdings" w:char="F028"/>
           </w:r>
           <w:r>
             <w:rPr>
-              <w:rFonts w:ascii="DejaVu Sans" w:eastAsia="DejaVu Sans" w:hAnsi="DejaVu Sans" w:cs="DejaVu Sans"/>
+              <w:sz w:val="16"/>
+              <w:szCs w:val="16"/>
+            </w:rPr>
+            <w:t xml:space="preserve"> 965936520 </w:t>
+          </w:r>
+          <w:r>
+            <w:rPr>
+              <w:sz w:val="16"/>
+              <w:szCs w:val="16"/>
+            </w:rPr>
+            <w:sym w:font="Symbol" w:char="F0B7"/>
+          </w:r>
+          <w:r>
+            <w:rPr>
               <w:sz w:val="16"/>
               <w:szCs w:val="16"/>
             </w:rPr>
@@ -931,11 +908,17 @@
           </w:r>
           <w:r>
             <w:rPr>
-              <w:rFonts w:ascii="Calibri" w:eastAsia="Calibri" w:hAnsi="Calibri" w:cs="Calibri"/>
               <w:sz w:val="16"/>
               <w:szCs w:val="16"/>
             </w:rPr>
-            <w:t>965936520</w:t>
+            <w:sym w:font="Wingdings" w:char="F032"/>
+          </w:r>
+          <w:r>
+            <w:rPr>
+              <w:sz w:val="16"/>
+              <w:szCs w:val="16"/>
+            </w:rPr>
+            <w:t xml:space="preserve"> 965936521</w:t>
           </w:r>
         </w:p>
         <w:p>
@@ -943,29 +926,43 @@
             <w:tabs>
               <w:tab w:val="left" w:pos="567"/>
             </w:tabs>
-            <w:spacing w:after="200" w:line="276" w:lineRule="auto"/>
             <w:jc w:val="center"/>
             <w:rPr>
-              <w:rFonts w:ascii="Calibri" w:eastAsia="Calibri" w:hAnsi="Calibri"/>
-              <w:sz w:val="22"/>
-              <w:szCs w:val="22"/>
+              <w:sz w:val="18"/>
+              <w:szCs w:val="18"/>
             </w:rPr>
           </w:pPr>
-          <w:hyperlink r:id="rId3">
-            <w:r>
-              <w:rPr>
-                <w:rFonts w:ascii="Calibri" w:eastAsia="Calibri" w:hAnsi="Calibri" w:cs="Calibri"/>
-                <w:color w:val="0000FF"/>
-                <w:sz w:val="16"/>
-                <w:szCs w:val="16"/>
-                <w:u w:val="single"/>
-              </w:rPr>
-              <w:t>www.iesmarenostrum.com</w:t>
-            </w:r>
-          </w:hyperlink>
           <w:r>
             <w:rPr>
-              <w:rFonts w:ascii="Calibri" w:eastAsia="Calibri" w:hAnsi="Calibri" w:cs="Calibri"/>
+              <w:sz w:val="18"/>
+              <w:szCs w:val="18"/>
+            </w:rPr>
+            <w:t>03008 ALICANTE</w:t>
+          </w:r>
+        </w:p>
+        <w:p>
+          <w:pPr>
+            <w:tabs>
+              <w:tab w:val="left" w:pos="567"/>
+            </w:tabs>
+            <w:jc w:val="center"/>
+            <w:rPr>
+              <w:rFonts w:ascii="Roman" w:hAnsi="Roman"/>
+              <w:b/>
+              <w:sz w:val="20"/>
+            </w:rPr>
+          </w:pPr>
+          <w:r>
+            <w:rPr>
+              <w:color w:val="0000FF"/>
+              <w:sz w:val="16"/>
+              <w:szCs w:val="16"/>
+            </w:rPr>
+            <w:t>iesmarenostrum.edu.gva.es</w:t>
+          </w:r>
+          <w:r>
+            <w:rPr>
+              <w:color w:val="0000FF"/>
               <w:sz w:val="16"/>
               <w:szCs w:val="16"/>
             </w:rPr>
@@ -973,55 +970,32 @@
           </w:r>
           <w:r>
             <w:rPr>
-              <w:rFonts w:ascii="Calibri" w:eastAsia="Calibri" w:hAnsi="Calibri" w:cs="Calibri"/>
               <w:color w:val="0000FF"/>
               <w:sz w:val="16"/>
               <w:szCs w:val="16"/>
             </w:rPr>
-            <w:t>secretaria@iesmarenostrum.com</w:t>
+            <w:t>correo@iesmarenostrum.com</w:t>
           </w:r>
         </w:p>
       </w:tc>
       <w:tc>
         <w:tcPr>
-          <w:tcW w:w="1703" w:type="dxa"/>
-          <w:shd w:val="clear" w:color="auto" w:fill="auto"/>
-          <w:vAlign w:val="center"/>
+          <w:tcW w:w="1701" w:type="dxa"/>
         </w:tcPr>
         <w:p>
           <w:pPr>
-            <w:keepNext/>
-            <w:numPr>
-              <w:ilvl w:val="7"/>
-              <w:numId w:val="3"/>
-            </w:numPr>
-            <w:tabs>
-              <w:tab w:val="left" w:pos="567"/>
-            </w:tabs>
-            <w:spacing w:after="200" w:line="276" w:lineRule="auto"/>
+            <w:pStyle w:val="Ttulo8"/>
             <w:jc w:val="both"/>
-            <w:outlineLvl w:val="7"/>
-            <w:rPr>
-              <w:rFonts w:ascii="Calibri" w:eastAsia="Calibri" w:hAnsi="Calibri"/>
-              <w:b/>
-              <w:sz w:val="16"/>
-              <w:szCs w:val="22"/>
-            </w:rPr>
           </w:pPr>
           <w:r>
             <w:rPr>
-              <w:rFonts w:ascii="Calibri" w:eastAsia="Calibri" w:hAnsi="Calibri"/>
-              <w:b/>
               <w:noProof/>
-              <w:sz w:val="16"/>
-              <w:szCs w:val="22"/>
-              <w:lang w:eastAsia="es-ES"/>
             </w:rPr>
             <w:drawing>
-              <wp:inline distT="0" distB="0" distL="0" distR="0" wp14:anchorId="50424017" wp14:editId="18A19B08">
-                <wp:extent cx="989330" cy="502920"/>
-                <wp:effectExtent l="0" t="0" r="0" b="0"/>
-                <wp:docPr id="7" name="Picture"/>
+              <wp:inline distT="0" distB="0" distL="0" distR="0" wp14:anchorId="430EB988" wp14:editId="26F07D82">
+                <wp:extent cx="962025" cy="571500"/>
+                <wp:effectExtent l="19050" t="0" r="9525" b="0"/>
+                <wp:docPr id="11" name="Imagen 1" descr="PEQU_COL"/>
                 <wp:cNvGraphicFramePr>
                   <a:graphicFrameLocks xmlns:a="http://schemas.openxmlformats.org/drawingml/2006/main" noChangeAspect="1"/>
                 </wp:cNvGraphicFramePr>
@@ -1029,13 +1003,14 @@
                   <a:graphicData uri="http://schemas.openxmlformats.org/drawingml/2006/picture">
                     <pic:pic xmlns:pic="http://schemas.openxmlformats.org/drawingml/2006/picture">
                       <pic:nvPicPr>
-                        <pic:cNvPr id="3" name="Picture"/>
+                        <pic:cNvPr id="0" name="Picture 1" descr="PEQU_COL"/>
                         <pic:cNvPicPr>
                           <a:picLocks noChangeAspect="1" noChangeArrowheads="1"/>
                         </pic:cNvPicPr>
                       </pic:nvPicPr>
                       <pic:blipFill>
                         <a:blip r:embed="rId4"/>
+                        <a:srcRect/>
                         <a:stretch>
                           <a:fillRect/>
                         </a:stretch>
@@ -1043,7 +1018,7 @@
                       <pic:spPr bwMode="auto">
                         <a:xfrm>
                           <a:off x="0" y="0"/>
-                          <a:ext cx="989330" cy="502920"/>
+                          <a:ext cx="962025" cy="571500"/>
                         </a:xfrm>
                         <a:prstGeom prst="rect">
                           <a:avLst/>
@@ -1066,16 +1041,6 @@
       </w:tc>
     </w:tr>
   </w:tbl>
-  <w:p>
-    <w:pPr>
-      <w:pStyle w:val="Encabezado"/>
-    </w:pPr>
-  </w:p>
-</w:hdr>
-</file>
-
-<file path=word/header3.xml><?xml version="1.0" encoding="utf-8"?>
-<w:hdr xmlns:wpc="http://schemas.microsoft.com/office/word/2010/wordprocessingCanvas" xmlns:mc="http://schemas.openxmlformats.org/markup-compatibility/2006" xmlns:o="urn:schemas-microsoft-com:office:office" xmlns:r="http://schemas.openxmlformats.org/officeDocument/2006/relationships" xmlns:m="http://schemas.openxmlformats.org/officeDocument/2006/math" xmlns:v="urn:schemas-microsoft-com:vml" xmlns:wp14="http://schemas.microsoft.com/office/word/2010/wordprocessingDrawing" xmlns:wp="http://schemas.openxmlformats.org/drawingml/2006/wordprocessingDrawing" xmlns:w10="urn:schemas-microsoft-com:office:word" xmlns:w="http://schemas.openxmlformats.org/wordprocessingml/2006/main" xmlns:w14="http://schemas.microsoft.com/office/word/2010/wordml" xmlns:wpg="http://schemas.microsoft.com/office/word/2010/wordprocessingGroup" xmlns:wpi="http://schemas.microsoft.com/office/word/2010/wordprocessingInk" xmlns:wne="http://schemas.microsoft.com/office/word/2006/wordml" xmlns:wps="http://schemas.microsoft.com/office/word/2010/wordprocessingShape" mc:Ignorable="w14 wp14">
   <w:p>
     <w:pPr>
       <w:pStyle w:val="Encabezado"/>
@@ -1430,8 +1395,8 @@
     <w:lsdException w:name="heading 4" w:uiPriority="9" w:qFormat="1"/>
     <w:lsdException w:name="heading 5" w:uiPriority="9" w:qFormat="1"/>
     <w:lsdException w:name="heading 6" w:uiPriority="9" w:qFormat="1"/>
-    <w:lsdException w:name="heading 7" w:uiPriority="9" w:qFormat="1"/>
-    <w:lsdException w:name="heading 8" w:uiPriority="9" w:qFormat="1"/>
+    <w:lsdException w:name="heading 7" w:uiPriority="0" w:qFormat="1"/>
+    <w:lsdException w:name="heading 8" w:uiPriority="0" w:qFormat="1"/>
     <w:lsdException w:name="heading 9" w:uiPriority="9" w:qFormat="1"/>
     <w:lsdException w:name="toc 1" w:uiPriority="39"/>
     <w:lsdException w:name="toc 2" w:uiPriority="39"/>
@@ -1573,6 +1538,58 @@
       <w:lang w:bidi="ar-SA"/>
     </w:rPr>
   </w:style>
+  <w:style w:type="paragraph" w:styleId="Ttulo7">
+    <w:name w:val="heading 7"/>
+    <w:basedOn w:val="Normal"/>
+    <w:next w:val="Normal"/>
+    <w:link w:val="Ttulo7Car"/>
+    <w:qFormat/>
+    <w:rsid w:val="008125F9"/>
+    <w:pPr>
+      <w:keepNext/>
+      <w:tabs>
+        <w:tab w:val="left" w:pos="567"/>
+      </w:tabs>
+      <w:suppressAutoHyphens w:val="0"/>
+      <w:jc w:val="center"/>
+      <w:outlineLvl w:val="6"/>
+    </w:pPr>
+    <w:rPr>
+      <w:rFonts w:ascii="Arial" w:hAnsi="Arial"/>
+      <w:b/>
+      <w:color w:val="auto"/>
+      <w:spacing w:val="-5"/>
+      <w:sz w:val="22"/>
+      <w:szCs w:val="20"/>
+      <w:lang w:eastAsia="es-ES"/>
+    </w:rPr>
+  </w:style>
+  <w:style w:type="paragraph" w:styleId="Ttulo8">
+    <w:name w:val="heading 8"/>
+    <w:basedOn w:val="Normal"/>
+    <w:next w:val="Normal"/>
+    <w:link w:val="Ttulo8Car"/>
+    <w:qFormat/>
+    <w:rsid w:val="008125F9"/>
+    <w:pPr>
+      <w:keepNext/>
+      <w:tabs>
+        <w:tab w:val="left" w:pos="567"/>
+      </w:tabs>
+      <w:suppressAutoHyphens w:val="0"/>
+      <w:jc w:val="center"/>
+      <w:outlineLvl w:val="7"/>
+    </w:pPr>
+    <w:rPr>
+      <w:rFonts w:ascii="Arial" w:hAnsi="Arial"/>
+      <w:b/>
+      <w:color w:val="auto"/>
+      <w:spacing w:val="-5"/>
+      <w:sz w:val="16"/>
+      <w:szCs w:val="20"/>
+      <w:lang w:eastAsia="es-ES"/>
+    </w:rPr>
+  </w:style>
   <w:style w:type="character" w:default="1" w:styleId="Fuentedeprrafopredeter">
     <w:name w:val="Default Paragraph Font"/>
     <w:uiPriority w:val="1"/>
@@ -1749,6 +1766,34 @@
       <w:sz w:val="16"/>
       <w:szCs w:val="16"/>
       <w:lang w:bidi="ar-SA"/>
+    </w:rPr>
+  </w:style>
+  <w:style w:type="character" w:customStyle="1" w:styleId="Ttulo7Car">
+    <w:name w:val="Título 7 Car"/>
+    <w:basedOn w:val="Fuentedeprrafopredeter"/>
+    <w:link w:val="Ttulo7"/>
+    <w:rsid w:val="008125F9"/>
+    <w:rPr>
+      <w:rFonts w:ascii="Arial" w:eastAsia="Times New Roman" w:hAnsi="Arial" w:cs="Times New Roman"/>
+      <w:b/>
+      <w:spacing w:val="-5"/>
+      <w:sz w:val="22"/>
+      <w:szCs w:val="20"/>
+      <w:lang w:eastAsia="es-ES" w:bidi="ar-SA"/>
+    </w:rPr>
+  </w:style>
+  <w:style w:type="character" w:customStyle="1" w:styleId="Ttulo8Car">
+    <w:name w:val="Título 8 Car"/>
+    <w:basedOn w:val="Fuentedeprrafopredeter"/>
+    <w:link w:val="Ttulo8"/>
+    <w:rsid w:val="008125F9"/>
+    <w:rPr>
+      <w:rFonts w:ascii="Arial" w:eastAsia="Times New Roman" w:hAnsi="Arial" w:cs="Times New Roman"/>
+      <w:b/>
+      <w:spacing w:val="-5"/>
+      <w:sz w:val="16"/>
+      <w:szCs w:val="20"/>
+      <w:lang w:eastAsia="es-ES" w:bidi="ar-SA"/>
     </w:rPr>
   </w:style>
 </w:styles>

</xml_diff>

<commit_message>
Cambio fecha expedición certificados
</commit_message>
<xml_diff>
--- a/office_templates/cert_alumno.docx
+++ b/office_templates/cert_alumno.docx
@@ -312,7 +312,26 @@
           <w:sz w:val="28"/>
           <w:szCs w:val="28"/>
         </w:rPr>
-        <w:t>Alicante, a {ffin_texto}</w:t>
+        <w:t>Alicante, a {</w:t>
+      </w:r>
+      <w:r>
+        <w:rPr>
+          <w:rFonts w:eastAsia="Times New Roman" w:cs="Agency FB;Trebuchet MS" w:ascii="Calibri" w:hAnsi="Calibri" w:asciiTheme="minorHAnsi" w:hAnsiTheme="minorHAnsi"/>
+          <w:color w:val="00000A"/>
+          <w:kern w:val="0"/>
+          <w:sz w:val="28"/>
+          <w:szCs w:val="28"/>
+          <w:lang w:val="es-ES" w:eastAsia="zh-CN" w:bidi="ar-SA"/>
+        </w:rPr>
+        <w:t>generation_date</w:t>
+      </w:r>
+      <w:r>
+        <w:rPr>
+          <w:rFonts w:cs="Agency FB;Trebuchet MS" w:ascii="Calibri" w:hAnsi="Calibri" w:asciiTheme="minorHAnsi" w:hAnsiTheme="minorHAnsi"/>
+          <w:sz w:val="28"/>
+          <w:szCs w:val="28"/>
+        </w:rPr>
+        <w:t>}</w:t>
       </w:r>
       <w:r>
         <w:br w:type="page"/>
@@ -342,7 +361,7 @@
       <w:pgNumType w:fmt="decimal"/>
       <w:formProt w:val="false"/>
       <w:textDirection w:val="lrTb"/>
-      <w:docGrid w:type="default" w:linePitch="360" w:charSpace="4294960946"/>
+      <w:docGrid w:type="default" w:linePitch="360" w:charSpace="0"/>
     </w:sectPr>
   </w:body>
 </w:document>
@@ -370,20 +389,20 @@
       <w:tblW w:w="10583" w:type="dxa"/>
       <w:jc w:val="center"/>
       <w:tblInd w:w="0" w:type="dxa"/>
-      <w:tblBorders/>
+      <w:tblLayout w:type="fixed"/>
       <w:tblCellMar>
         <w:top w:w="0" w:type="dxa"/>
         <w:left w:w="71" w:type="dxa"/>
         <w:bottom w:w="0" w:type="dxa"/>
         <w:right w:w="71" w:type="dxa"/>
       </w:tblCellMar>
-      <w:tblLook w:lastRow="0" w:firstRow="0" w:lastColumn="0" w:firstColumn="0" w:val="0000" w:noHBand="0" w:noVBand="0"/>
+      <w:tblLook w:val="0000" w:noHBand="0" w:noVBand="0" w:firstColumn="0" w:lastRow="0" w:lastColumn="0" w:firstRow="0"/>
     </w:tblPr>
     <w:tblGrid>
       <w:gridCol w:w="2108"/>
-      <w:gridCol w:w="2354"/>
+      <w:gridCol w:w="2352"/>
       <w:gridCol w:w="1364"/>
-      <w:gridCol w:w="3056"/>
+      <w:gridCol w:w="3058"/>
       <w:gridCol w:w="1701"/>
     </w:tblGrid>
     <w:tr>
@@ -400,6 +419,7 @@
         <w:p>
           <w:pPr>
             <w:pStyle w:val="Normal"/>
+            <w:widowControl w:val="false"/>
             <w:tabs>
               <w:tab w:val="clear" w:pos="708"/>
               <w:tab w:val="left" w:pos="567" w:leader="none"/>
@@ -413,7 +433,7 @@
           <w:r>
             <w:rPr/>
             <w:drawing>
-              <wp:inline distT="0" distB="0" distL="19050" distR="0">
+              <wp:inline distT="0" distB="0" distL="0" distR="0">
                 <wp:extent cx="1241425" cy="683260"/>
                 <wp:effectExtent l="0" t="0" r="0" b="0"/>
                 <wp:docPr id="1" name="11 Imagen" descr="Logo GVA.jpg"/>
@@ -454,7 +474,7 @@
       </w:tc>
       <w:tc>
         <w:tcPr>
-          <w:tcW w:w="2354" w:type="dxa"/>
+          <w:tcW w:w="2352" w:type="dxa"/>
           <w:tcBorders/>
           <w:shd w:fill="auto" w:val="clear"/>
           <w:vAlign w:val="center"/>
@@ -462,6 +482,7 @@
         <w:p>
           <w:pPr>
             <w:pStyle w:val="Normal"/>
+            <w:widowControl w:val="false"/>
             <w:jc w:val="center"/>
             <w:rPr>
               <w:rFonts w:ascii="Roman" w:hAnsi="Roman"/>
@@ -471,7 +492,7 @@
           <w:r>
             <w:rPr/>
             <w:drawing>
-              <wp:inline distT="0" distB="0" distL="19050" distR="0">
+              <wp:inline distT="0" distB="0" distL="0" distR="0">
                 <wp:extent cx="1319530" cy="280670"/>
                 <wp:effectExtent l="0" t="0" r="0" b="0"/>
                 <wp:docPr id="2" name="12 Imagen" descr="Logo MEC.jpg"/>
@@ -520,6 +541,7 @@
         <w:p>
           <w:pPr>
             <w:pStyle w:val="Normal"/>
+            <w:widowControl w:val="false"/>
             <w:tabs>
               <w:tab w:val="clear" w:pos="708"/>
               <w:tab w:val="left" w:pos="567" w:leader="none"/>
@@ -533,7 +555,7 @@
           <w:r>
             <w:rPr/>
             <w:drawing>
-              <wp:inline distT="0" distB="0" distL="19050" distR="0">
+              <wp:inline distT="0" distB="0" distL="0" distR="0">
                 <wp:extent cx="744220" cy="725805"/>
                 <wp:effectExtent l="0" t="0" r="0" b="0"/>
                 <wp:docPr id="3" name="8 Imagen" descr="LogoFSE.jpg"/>
@@ -574,7 +596,7 @@
       </w:tc>
       <w:tc>
         <w:tcPr>
-          <w:tcW w:w="3056" w:type="dxa"/>
+          <w:tcW w:w="3058" w:type="dxa"/>
           <w:tcBorders/>
           <w:shd w:fill="auto" w:val="clear"/>
           <w:vAlign w:val="center"/>
@@ -582,6 +604,7 @@
         <w:p>
           <w:pPr>
             <w:pStyle w:val="Ttulo7"/>
+            <w:widowControl w:val="false"/>
             <w:rPr>
               <w:sz w:val="16"/>
             </w:rPr>
@@ -594,6 +617,7 @@
         <w:p>
           <w:pPr>
             <w:pStyle w:val="Normal"/>
+            <w:widowControl w:val="false"/>
             <w:tabs>
               <w:tab w:val="clear" w:pos="708"/>
               <w:tab w:val="left" w:pos="567" w:leader="none"/>
@@ -661,6 +685,7 @@
         <w:p>
           <w:pPr>
             <w:pStyle w:val="Normal"/>
+            <w:widowControl w:val="false"/>
             <w:tabs>
               <w:tab w:val="clear" w:pos="708"/>
               <w:tab w:val="left" w:pos="567" w:leader="none"/>
@@ -682,6 +707,7 @@
         <w:p>
           <w:pPr>
             <w:pStyle w:val="Normal"/>
+            <w:widowControl w:val="false"/>
             <w:tabs>
               <w:tab w:val="clear" w:pos="708"/>
               <w:tab w:val="left" w:pos="567" w:leader="none"/>
@@ -716,13 +742,14 @@
         <w:p>
           <w:pPr>
             <w:pStyle w:val="Ttulo8"/>
+            <w:widowControl w:val="false"/>
             <w:jc w:val="both"/>
             <w:rPr/>
           </w:pPr>
           <w:r>
             <w:rPr/>
             <w:drawing>
-              <wp:inline distT="0" distB="0" distL="19050" distR="9525">
+              <wp:inline distT="0" distB="0" distL="0" distR="0">
                 <wp:extent cx="962025" cy="571500"/>
                 <wp:effectExtent l="0" t="0" r="0" b="0"/>
                 <wp:docPr id="4" name="Imagen 1" descr="PEQU_COL"/>
@@ -788,7 +815,9 @@
       </w:rPr>
     </w:rPrDefault>
     <w:pPrDefault>
-      <w:pPr/>
+      <w:pPr>
+        <w:suppressAutoHyphens w:val="true"/>
+      </w:pPr>
     </w:pPrDefault>
   </w:docDefaults>
   <w:latentStyles w:defLockedState="0" w:defUIPriority="99" w:defSemiHidden="1" w:defUnhideWhenUsed="1" w:defQFormat="0" w:count="267">
@@ -937,6 +966,7 @@
       <w:widowControl/>
       <w:suppressAutoHyphens w:val="true"/>
       <w:bidi w:val="0"/>
+      <w:spacing w:before="0" w:after="0"/>
       <w:jc w:val="left"/>
     </w:pPr>
     <w:rPr>
@@ -945,7 +975,7 @@
       <w:kern w:val="0"/>
       <w:sz w:val="24"/>
       <w:szCs w:val="24"/>
-      <w:lang w:bidi="ar-SA" w:val="es-ES" w:eastAsia="zh-CN"/>
+      <w:lang w:val="es-ES" w:eastAsia="zh-CN" w:bidi="ar-SA"/>
     </w:rPr>
   </w:style>
   <w:style w:type="paragraph" w:styleId="Ttulo7">
@@ -1149,6 +1179,13 @@
       <w:lang w:val="ca-ES"/>
     </w:rPr>
   </w:style>
+  <w:style w:type="paragraph" w:styleId="Cabeceraypie">
+    <w:name w:val="Cabecera y pie"/>
+    <w:basedOn w:val="Normal"/>
+    <w:qFormat/>
+    <w:pPr/>
+    <w:rPr/>
+  </w:style>
   <w:style w:type="paragraph" w:styleId="Cabecera">
     <w:name w:val="Header"/>
     <w:basedOn w:val="Normal"/>
@@ -1252,7 +1289,6 @@
     <w:semiHidden/>
     <w:unhideWhenUsed/>
     <w:tblPr>
-      <w:tblInd w:w="0" w:type="dxa"/>
       <w:tblCellMar>
         <w:top w:w="0" w:type="dxa"/>
         <w:left w:w="108" w:type="dxa"/>

</xml_diff>

<commit_message>
Documentación y certificados a falta de visitas
</commit_message>
<xml_diff>
--- a/office_templates/cert_alumno.docx
+++ b/office_templates/cert_alumno.docx
@@ -1,6 +1,6 @@
 
 <file path=word/document.xml><?xml version="1.0" encoding="utf-8"?>
-<w:document xmlns:o="urn:schemas-microsoft-com:office:office" xmlns:r="http://schemas.openxmlformats.org/officeDocument/2006/relationships" xmlns:v="urn:schemas-microsoft-com:vml" xmlns:w="http://schemas.openxmlformats.org/wordprocessingml/2006/main" xmlns:w10="urn:schemas-microsoft-com:office:word" xmlns:wp="http://schemas.openxmlformats.org/drawingml/2006/wordprocessingDrawing" xmlns:wps="http://schemas.microsoft.com/office/word/2010/wordprocessingShape" xmlns:wpg="http://schemas.microsoft.com/office/word/2010/wordprocessingGroup" xmlns:mc="http://schemas.openxmlformats.org/markup-compatibility/2006" xmlns:wp14="http://schemas.microsoft.com/office/word/2010/wordprocessingDrawing" xmlns:w14="http://schemas.microsoft.com/office/word/2010/wordml" mc:Ignorable="w14 wp14">
+<w:document xmlns:o="urn:schemas-microsoft-com:office:office" xmlns:r="http://schemas.openxmlformats.org/officeDocument/2006/relationships" xmlns:v="urn:schemas-microsoft-com:vml" xmlns:w="http://schemas.openxmlformats.org/wordprocessingml/2006/main" xmlns:w10="urn:schemas-microsoft-com:office:word" xmlns:wp="http://schemas.openxmlformats.org/drawingml/2006/wordprocessingDrawing" xmlns:wps="http://schemas.microsoft.com/office/word/2010/wordprocessingShape" xmlns:wpg="http://schemas.microsoft.com/office/word/2010/wordprocessingGroup" xmlns:mc="http://schemas.openxmlformats.org/markup-compatibility/2006" xmlns:wp14="http://schemas.microsoft.com/office/word/2010/wordprocessingDrawing" xmlns:w14="http://schemas.microsoft.com/office/word/2010/wordml" xmlns:w15="http://schemas.microsoft.com/office/word/2012/wordml" mc:Ignorable="w14 wp14 w15">
   <w:body>
     <w:p>
       <w:pPr>
@@ -80,7 +80,6 @@
         <w:rPr>
           <w:rFonts w:ascii="Calibri" w:hAnsi="Calibri" w:cs="Agency FB;Trebuchet MS" w:asciiTheme="minorHAnsi" w:hAnsiTheme="minorHAnsi"/>
           <w:b/>
-          <w:b/>
           <w:sz w:val="28"/>
           <w:szCs w:val="28"/>
         </w:rPr>
@@ -216,15 +215,7 @@
           <w:sz w:val="28"/>
           <w:szCs w:val="28"/>
         </w:rPr>
-        <w:t>{finicio_texto}</w:t>
-      </w:r>
-      <w:r>
-        <w:rPr>
-          <w:rFonts w:cs="Agency FB;Trebuchet MS" w:ascii="Calibri" w:hAnsi="Calibri" w:asciiTheme="minorHAnsi" w:hAnsiTheme="minorHAnsi"/>
-          <w:sz w:val="28"/>
-          <w:szCs w:val="28"/>
-        </w:rPr>
-        <w:t xml:space="preserve"> y el </w:t>
+        <w:t>{</w:t>
       </w:r>
       <w:r>
         <w:rPr>
@@ -234,7 +225,55 @@
           <w:sz w:val="28"/>
           <w:szCs w:val="28"/>
         </w:rPr>
-        <w:t>{ffin_texto}</w:t>
+        <w:t>fecha_inici</w:t>
+      </w:r>
+      <w:r>
+        <w:rPr>
+          <w:rFonts w:cs="Agency FB;Trebuchet MS" w:ascii="Calibri" w:hAnsi="Calibri" w:asciiTheme="minorHAnsi" w:hAnsiTheme="minorHAnsi"/>
+          <w:b/>
+          <w:bCs/>
+          <w:sz w:val="28"/>
+          <w:szCs w:val="28"/>
+        </w:rPr>
+        <w:t>o}</w:t>
+      </w:r>
+      <w:r>
+        <w:rPr>
+          <w:rFonts w:cs="Agency FB;Trebuchet MS" w:ascii="Calibri" w:hAnsi="Calibri" w:asciiTheme="minorHAnsi" w:hAnsiTheme="minorHAnsi"/>
+          <w:sz w:val="28"/>
+          <w:szCs w:val="28"/>
+        </w:rPr>
+        <w:t xml:space="preserve"> y el </w:t>
+      </w:r>
+      <w:r>
+        <w:rPr>
+          <w:rFonts w:cs="Agency FB;Trebuchet MS" w:ascii="Calibri" w:hAnsi="Calibri" w:asciiTheme="minorHAnsi" w:hAnsiTheme="minorHAnsi"/>
+          <w:b/>
+          <w:bCs/>
+          <w:sz w:val="28"/>
+          <w:szCs w:val="28"/>
+        </w:rPr>
+        <w:t>{</w:t>
+      </w:r>
+      <w:r>
+        <w:rPr>
+          <w:rFonts w:cs="Agency FB;Trebuchet MS" w:ascii="Calibri" w:hAnsi="Calibri" w:asciiTheme="minorHAnsi" w:hAnsiTheme="minorHAnsi"/>
+          <w:b/>
+          <w:bCs/>
+          <w:sz w:val="28"/>
+          <w:szCs w:val="28"/>
+        </w:rPr>
+        <w:t>fecha_fin</w:t>
+      </w:r>
+      <w:r>
+        <w:rPr>
+          <w:rFonts w:cs="Agency FB;Trebuchet MS" w:ascii="Calibri" w:hAnsi="Calibri" w:asciiTheme="minorHAnsi" w:hAnsiTheme="minorHAnsi"/>
+          <w:b/>
+          <w:bCs/>
+          <w:sz w:val="28"/>
+          <w:szCs w:val="28"/>
+        </w:rPr>
+        <w:t>}</w:t>
       </w:r>
       <w:r>
         <w:rPr>
@@ -357,7 +396,7 @@
       <w:footerReference w:type="default" r:id="rId3"/>
       <w:type w:val="nextPage"/>
       <w:pgSz w:w="11906" w:h="16838"/>
-      <w:pgMar w:left="1701" w:right="1701" w:header="708" w:top="3055" w:footer="708" w:bottom="1417" w:gutter="0"/>
+      <w:pgMar w:left="1701" w:right="1701" w:gutter="0" w:header="708" w:top="3055" w:footer="708" w:bottom="1417"/>
       <w:pgNumType w:fmt="decimal"/>
       <w:formProt w:val="false"/>
       <w:textDirection w:val="lrTb"/>
@@ -368,7 +407,7 @@
 </file>
 
 <file path=word/footer1.xml><?xml version="1.0" encoding="utf-8"?>
-<w:ftr xmlns:o="urn:schemas-microsoft-com:office:office" xmlns:r="http://schemas.openxmlformats.org/officeDocument/2006/relationships" xmlns:v="urn:schemas-microsoft-com:vml" xmlns:w="http://schemas.openxmlformats.org/wordprocessingml/2006/main" xmlns:w10="urn:schemas-microsoft-com:office:word" xmlns:wp="http://schemas.openxmlformats.org/drawingml/2006/wordprocessingDrawing" xmlns:wps="http://schemas.microsoft.com/office/word/2010/wordprocessingShape" xmlns:wpg="http://schemas.microsoft.com/office/word/2010/wordprocessingGroup" xmlns:mc="http://schemas.openxmlformats.org/markup-compatibility/2006" xmlns:wp14="http://schemas.microsoft.com/office/word/2010/wordprocessingDrawing" xmlns:w14="http://schemas.microsoft.com/office/word/2010/wordml" mc:Ignorable="w14 wp14">
+<w:ftr xmlns:o="urn:schemas-microsoft-com:office:office" xmlns:r="http://schemas.openxmlformats.org/officeDocument/2006/relationships" xmlns:v="urn:schemas-microsoft-com:vml" xmlns:w="http://schemas.openxmlformats.org/wordprocessingml/2006/main" xmlns:w10="urn:schemas-microsoft-com:office:word" xmlns:wp="http://schemas.openxmlformats.org/drawingml/2006/wordprocessingDrawing" xmlns:wps="http://schemas.microsoft.com/office/word/2010/wordprocessingShape" xmlns:wpg="http://schemas.microsoft.com/office/word/2010/wordprocessingGroup" xmlns:mc="http://schemas.openxmlformats.org/markup-compatibility/2006" xmlns:wp14="http://schemas.microsoft.com/office/word/2010/wordprocessingDrawing" xmlns:w14="http://schemas.microsoft.com/office/word/2010/wordml" xmlns:w15="http://schemas.microsoft.com/office/word/2012/wordml" mc:Ignorable="w14 wp14 w15">
   <w:p>
     <w:pPr>
       <w:pStyle w:val="Piedepgina"/>
@@ -383,7 +422,7 @@
 </file>
 
 <file path=word/header1.xml><?xml version="1.0" encoding="utf-8"?>
-<w:hdr xmlns:o="urn:schemas-microsoft-com:office:office" xmlns:r="http://schemas.openxmlformats.org/officeDocument/2006/relationships" xmlns:v="urn:schemas-microsoft-com:vml" xmlns:w="http://schemas.openxmlformats.org/wordprocessingml/2006/main" xmlns:w10="urn:schemas-microsoft-com:office:word" xmlns:wp="http://schemas.openxmlformats.org/drawingml/2006/wordprocessingDrawing" xmlns:wps="http://schemas.microsoft.com/office/word/2010/wordprocessingShape" xmlns:wpg="http://schemas.microsoft.com/office/word/2010/wordprocessingGroup" xmlns:mc="http://schemas.openxmlformats.org/markup-compatibility/2006" xmlns:wp14="http://schemas.microsoft.com/office/word/2010/wordprocessingDrawing" xmlns:w14="http://schemas.microsoft.com/office/word/2010/wordml" mc:Ignorable="w14 wp14">
+<w:hdr xmlns:o="urn:schemas-microsoft-com:office:office" xmlns:r="http://schemas.openxmlformats.org/officeDocument/2006/relationships" xmlns:v="urn:schemas-microsoft-com:vml" xmlns:w="http://schemas.openxmlformats.org/wordprocessingml/2006/main" xmlns:w10="urn:schemas-microsoft-com:office:word" xmlns:wp="http://schemas.openxmlformats.org/drawingml/2006/wordprocessingDrawing" xmlns:wps="http://schemas.microsoft.com/office/word/2010/wordprocessingShape" xmlns:wpg="http://schemas.microsoft.com/office/word/2010/wordprocessingGroup" xmlns:mc="http://schemas.openxmlformats.org/markup-compatibility/2006" xmlns:wp14="http://schemas.microsoft.com/office/word/2010/wordprocessingDrawing" xmlns:w14="http://schemas.microsoft.com/office/word/2010/wordml" xmlns:w15="http://schemas.microsoft.com/office/word/2012/wordml" mc:Ignorable="w14 wp14 w15">
   <w:tbl>
     <w:tblPr>
       <w:tblW w:w="10583" w:type="dxa"/>
@@ -400,9 +439,9 @@
     </w:tblPr>
     <w:tblGrid>
       <w:gridCol w:w="2108"/>
-      <w:gridCol w:w="2352"/>
-      <w:gridCol w:w="1364"/>
-      <w:gridCol w:w="3058"/>
+      <w:gridCol w:w="2348"/>
+      <w:gridCol w:w="1361"/>
+      <w:gridCol w:w="3065"/>
       <w:gridCol w:w="1701"/>
     </w:tblGrid>
     <w:tr>
@@ -474,7 +513,7 @@
       </w:tc>
       <w:tc>
         <w:tcPr>
-          <w:tcW w:w="2352" w:type="dxa"/>
+          <w:tcW w:w="2348" w:type="dxa"/>
           <w:tcBorders/>
           <w:shd w:fill="auto" w:val="clear"/>
           <w:vAlign w:val="center"/>
@@ -533,7 +572,7 @@
       </w:tc>
       <w:tc>
         <w:tcPr>
-          <w:tcW w:w="1364" w:type="dxa"/>
+          <w:tcW w:w="1361" w:type="dxa"/>
           <w:tcBorders/>
           <w:shd w:fill="auto" w:val="clear"/>
           <w:vAlign w:val="center"/>
@@ -596,7 +635,7 @@
       </w:tc>
       <w:tc>
         <w:tcPr>
-          <w:tcW w:w="3058" w:type="dxa"/>
+          <w:tcW w:w="3065" w:type="dxa"/>
           <w:tcBorders/>
           <w:shd w:fill="auto" w:val="clear"/>
           <w:vAlign w:val="center"/>
@@ -715,7 +754,6 @@
             <w:jc w:val="center"/>
             <w:rPr>
               <w:rFonts w:ascii="Roman" w:hAnsi="Roman"/>
-              <w:b/>
               <w:b/>
               <w:sz w:val="20"/>
             </w:rPr>
@@ -1041,7 +1079,7 @@
     <w:rPr/>
   </w:style>
   <w:style w:type="character" w:styleId="EnlacedeInternet" w:customStyle="1">
-    <w:name w:val="Enlace de Internet"/>
+    <w:name w:val="Hyperlink"/>
     <w:rPr>
       <w:color w:val="0000FF"/>
       <w:u w:val="single"/>
@@ -1050,7 +1088,6 @@
   <w:style w:type="character" w:styleId="TextodegloboCar" w:customStyle="1">
     <w:name w:val="Texto de globo Car"/>
     <w:basedOn w:val="DefaultParagraphFont"/>
-    <w:link w:val="Textodeglobo"/>
     <w:uiPriority w:val="99"/>
     <w:semiHidden/>
     <w:qFormat/>
@@ -1066,7 +1103,6 @@
   <w:style w:type="character" w:styleId="Ttulo7Car" w:customStyle="1">
     <w:name w:val="Título 7 Car"/>
     <w:basedOn w:val="DefaultParagraphFont"/>
-    <w:link w:val="Ttulo7"/>
     <w:qFormat/>
     <w:rsid w:val="008125f9"/>
     <w:rPr>
@@ -1081,7 +1117,6 @@
   <w:style w:type="character" w:styleId="Ttulo8Car" w:customStyle="1">
     <w:name w:val="Título 8 Car"/>
     <w:basedOn w:val="DefaultParagraphFont"/>
-    <w:link w:val="Ttulo8"/>
     <w:qFormat/>
     <w:rsid w:val="008125f9"/>
     <w:rPr>

</xml_diff>